<commit_message>
Includes all of the SFML tank parts
</commit_message>
<xml_diff>
--- a/IMAT2906_Week_1.docx
+++ b/IMAT2906_Week_1.docx
@@ -505,78 +505,6 @@
     </w:p>
     <w:p>
       <w:pPr>
-        <w:pStyle w:val="Default"/>
-        <w:numPr>
-          <w:ilvl w:val="0"/>
-          <w:numId w:val="8"/>
-        </w:numPr>
-        <w:rPr>
-          <w:rFonts w:asciiTheme="majorHAnsi" w:hAnsiTheme="majorHAnsi" w:cstheme="majorHAnsi"/>
-        </w:rPr>
-      </w:pPr>
-      <w:r>
-        <w:rPr>
-          <w:rFonts w:asciiTheme="majorHAnsi" w:hAnsiTheme="majorHAnsi" w:cstheme="majorHAnsi"/>
-        </w:rPr>
-        <w:t xml:space="preserve">A solution (one of many possible) </w:t>
-      </w:r>
-      <w:r>
-        <w:rPr>
-          <w:rFonts w:asciiTheme="majorHAnsi" w:hAnsiTheme="majorHAnsi" w:cstheme="majorHAnsi"/>
-        </w:rPr>
-        <w:t xml:space="preserve">will be released </w:t>
-      </w:r>
-      <w:r>
-        <w:rPr>
-          <w:rFonts w:asciiTheme="majorHAnsi" w:hAnsiTheme="majorHAnsi" w:cstheme="majorHAnsi"/>
-        </w:rPr>
-        <w:t>approx.</w:t>
-      </w:r>
-      <w:r>
-        <w:rPr>
-          <w:rFonts w:asciiTheme="majorHAnsi" w:hAnsiTheme="majorHAnsi" w:cstheme="majorHAnsi"/>
-        </w:rPr>
-        <w:t xml:space="preserve"> t</w:t>
-      </w:r>
-      <w:r>
-        <w:rPr>
-          <w:rFonts w:asciiTheme="majorHAnsi" w:hAnsiTheme="majorHAnsi" w:cstheme="majorHAnsi"/>
-        </w:rPr>
-        <w:t>hree</w:t>
-      </w:r>
-      <w:r>
-        <w:rPr>
-          <w:rFonts w:asciiTheme="majorHAnsi" w:hAnsiTheme="majorHAnsi" w:cstheme="majorHAnsi"/>
-        </w:rPr>
-        <w:t xml:space="preserve"> weeks after </w:t>
-      </w:r>
-      <w:r>
-        <w:rPr>
-          <w:rFonts w:asciiTheme="majorHAnsi" w:hAnsiTheme="majorHAnsi" w:cstheme="majorHAnsi"/>
-        </w:rPr>
-        <w:t xml:space="preserve">each of </w:t>
-      </w:r>
-      <w:r>
-        <w:rPr>
-          <w:rFonts w:asciiTheme="majorHAnsi" w:hAnsiTheme="majorHAnsi" w:cstheme="majorHAnsi"/>
-        </w:rPr>
-        <w:t xml:space="preserve">the </w:t>
-      </w:r>
-      <w:r>
-        <w:rPr>
-          <w:rFonts w:asciiTheme="majorHAnsi" w:hAnsiTheme="majorHAnsi" w:cstheme="majorHAnsi"/>
-        </w:rPr>
-        <w:t>labs</w:t>
-      </w:r>
-      <w:r>
-        <w:rPr>
-          <w:rFonts w:asciiTheme="majorHAnsi" w:hAnsiTheme="majorHAnsi" w:cstheme="majorHAnsi"/>
-        </w:rPr>
-        <w:t>.</w:t>
-      </w:r>
-    </w:p>
-    <w:p>
-      <w:pPr>
         <w:rPr>
           <w:color w:val="auto"/>
           <w:sz w:val="22"/>
@@ -658,7 +586,7 @@
       <w:pPr>
         <w:pStyle w:val="BodyText"/>
         <w:numPr>
-          <w:ilvl w:val="1"/>
+          <w:ilvl w:val="0"/>
           <w:numId w:val="6"/>
         </w:numPr>
         <w:rPr>
@@ -671,21 +599,58 @@
           <w:rFonts w:asciiTheme="majorHAnsi" w:eastAsiaTheme="majorEastAsia" w:hAnsiTheme="majorHAnsi" w:cstheme="majorBidi"/>
           <w:color w:val="auto"/>
         </w:rPr>
-        <w:t xml:space="preserve">Split </w:t>
-      </w:r>
-      <w:r>
+        <w:t>The structure you want to replicate is:</w:t>
+      </w:r>
+    </w:p>
+    <w:p>
+      <w:pPr>
+        <w:pStyle w:val="BodyText"/>
+        <w:ind w:left="720"/>
         <w:rPr>
           <w:rFonts w:asciiTheme="majorHAnsi" w:eastAsiaTheme="majorEastAsia" w:hAnsiTheme="majorHAnsi" w:cstheme="majorBidi"/>
           <w:color w:val="auto"/>
         </w:rPr>
-        <w:t xml:space="preserve">it </w:t>
-      </w:r>
-      <w:r>
-        <w:rPr>
-          <w:rFonts w:asciiTheme="majorHAnsi" w:eastAsiaTheme="majorEastAsia" w:hAnsiTheme="majorHAnsi" w:cstheme="majorBidi"/>
-          <w:color w:val="auto"/>
-        </w:rPr>
-        <w:t xml:space="preserve">reflecting a more defined OO approach. </w:t>
+      </w:pPr>
+      <w:r>
+        <w:rPr>
+          <w:noProof/>
+        </w:rPr>
+        <w:lastRenderedPageBreak/>
+        <w:drawing>
+          <wp:inline distT="0" distB="0" distL="0" distR="0" wp14:anchorId="524B8549" wp14:editId="733F37D3">
+            <wp:extent cx="5943600" cy="4605020"/>
+            <wp:effectExtent l="0" t="0" r="0" b="5080"/>
+            <wp:docPr id="1" name="Picture 1"/>
+            <wp:cNvGraphicFramePr>
+              <a:graphicFrameLocks xmlns:a="http://schemas.openxmlformats.org/drawingml/2006/main" noChangeAspect="1"/>
+            </wp:cNvGraphicFramePr>
+            <a:graphic xmlns:a="http://schemas.openxmlformats.org/drawingml/2006/main">
+              <a:graphicData uri="http://schemas.openxmlformats.org/drawingml/2006/picture">
+                <pic:pic xmlns:pic="http://schemas.openxmlformats.org/drawingml/2006/picture">
+                  <pic:nvPicPr>
+                    <pic:cNvPr id="1" name=""/>
+                    <pic:cNvPicPr/>
+                  </pic:nvPicPr>
+                  <pic:blipFill>
+                    <a:blip r:embed="rId10"/>
+                    <a:stretch>
+                      <a:fillRect/>
+                    </a:stretch>
+                  </pic:blipFill>
+                  <pic:spPr>
+                    <a:xfrm>
+                      <a:off x="0" y="0"/>
+                      <a:ext cx="5943600" cy="4605020"/>
+                    </a:xfrm>
+                    <a:prstGeom prst="rect">
+                      <a:avLst/>
+                    </a:prstGeom>
+                  </pic:spPr>
+                </pic:pic>
+              </a:graphicData>
+            </a:graphic>
+          </wp:inline>
+        </w:drawing>
       </w:r>
     </w:p>
     <w:p>
@@ -705,23 +670,21 @@
           <w:rFonts w:asciiTheme="majorHAnsi" w:eastAsiaTheme="majorEastAsia" w:hAnsiTheme="majorHAnsi" w:cstheme="majorBidi"/>
           <w:color w:val="auto"/>
         </w:rPr>
-        <w:t xml:space="preserve">Create a Player class that is derived from the </w:t>
-      </w:r>
-      <w:proofErr w:type="spellStart"/>
+        <w:t xml:space="preserve">Split </w:t>
+      </w:r>
       <w:r>
         <w:rPr>
           <w:rFonts w:asciiTheme="majorHAnsi" w:eastAsiaTheme="majorEastAsia" w:hAnsiTheme="majorHAnsi" w:cstheme="majorBidi"/>
           <w:color w:val="auto"/>
         </w:rPr>
-        <w:t>GameObject</w:t>
-      </w:r>
-      <w:proofErr w:type="spellEnd"/>
+        <w:t xml:space="preserve">it </w:t>
+      </w:r>
       <w:r>
         <w:rPr>
           <w:rFonts w:asciiTheme="majorHAnsi" w:eastAsiaTheme="majorEastAsia" w:hAnsiTheme="majorHAnsi" w:cstheme="majorBidi"/>
           <w:color w:val="auto"/>
         </w:rPr>
-        <w:t>.</w:t>
+        <w:t xml:space="preserve">reflecting a more defined OO approach. </w:t>
       </w:r>
     </w:p>
     <w:p>
@@ -741,7 +704,7 @@
           <w:rFonts w:asciiTheme="majorHAnsi" w:eastAsiaTheme="majorEastAsia" w:hAnsiTheme="majorHAnsi" w:cstheme="majorBidi"/>
           <w:color w:val="auto"/>
         </w:rPr>
-        <w:t xml:space="preserve">The Player should overload the </w:t>
+        <w:t xml:space="preserve">Create a Player class that is derived from the </w:t>
       </w:r>
       <w:proofErr w:type="spellStart"/>
       <w:r>
@@ -757,7 +720,7 @@
           <w:rFonts w:asciiTheme="majorHAnsi" w:eastAsiaTheme="majorEastAsia" w:hAnsiTheme="majorHAnsi" w:cstheme="majorBidi"/>
           <w:color w:val="auto"/>
         </w:rPr>
-        <w:t xml:space="preserve"> virtual functions and also supply another function that can be overridden. </w:t>
+        <w:t>.</w:t>
       </w:r>
     </w:p>
     <w:p>
@@ -777,14 +740,23 @@
           <w:rFonts w:asciiTheme="majorHAnsi" w:eastAsiaTheme="majorEastAsia" w:hAnsiTheme="majorHAnsi" w:cstheme="majorBidi"/>
           <w:color w:val="auto"/>
         </w:rPr>
-        <w:t>Have an additional class derive from Player</w:t>
-      </w:r>
+        <w:t xml:space="preserve">The Player should overload the </w:t>
+      </w:r>
+      <w:proofErr w:type="spellStart"/>
       <w:r>
         <w:rPr>
           <w:rFonts w:asciiTheme="majorHAnsi" w:eastAsiaTheme="majorEastAsia" w:hAnsiTheme="majorHAnsi" w:cstheme="majorBidi"/>
           <w:color w:val="auto"/>
         </w:rPr>
-        <w:t>.</w:t>
+        <w:t>GameObject</w:t>
+      </w:r>
+      <w:proofErr w:type="spellEnd"/>
+      <w:r>
+        <w:rPr>
+          <w:rFonts w:asciiTheme="majorHAnsi" w:eastAsiaTheme="majorEastAsia" w:hAnsiTheme="majorHAnsi" w:cstheme="majorBidi"/>
+          <w:color w:val="auto"/>
+        </w:rPr>
+        <w:t xml:space="preserve"> virtual functions and also supply another function that can be overridden. </w:t>
       </w:r>
     </w:p>
     <w:p>
@@ -804,44 +776,94 @@
           <w:rFonts w:asciiTheme="majorHAnsi" w:eastAsiaTheme="majorEastAsia" w:hAnsiTheme="majorHAnsi" w:cstheme="majorBidi"/>
           <w:color w:val="auto"/>
         </w:rPr>
-        <w:t xml:space="preserve">In the </w:t>
-      </w:r>
-      <w:proofErr w:type="spellStart"/>
+        <w:t>Have an</w:t>
+      </w:r>
       <w:r>
         <w:rPr>
           <w:rFonts w:asciiTheme="majorHAnsi" w:eastAsiaTheme="majorEastAsia" w:hAnsiTheme="majorHAnsi" w:cstheme="majorBidi"/>
           <w:color w:val="auto"/>
         </w:rPr>
-        <w:t>GameObject</w:t>
-      </w:r>
-      <w:proofErr w:type="spellEnd"/>
-      <w:r>
+        <w:t>other object that is derived from game object. This will be a boss.</w:t>
+      </w:r>
+    </w:p>
+    <w:p>
+      <w:pPr>
+        <w:pStyle w:val="BodyText"/>
+        <w:numPr>
+          <w:ilvl w:val="1"/>
+          <w:numId w:val="6"/>
+        </w:numPr>
         <w:rPr>
           <w:rFonts w:asciiTheme="majorHAnsi" w:eastAsiaTheme="majorEastAsia" w:hAnsiTheme="majorHAnsi" w:cstheme="majorBidi"/>
           <w:color w:val="auto"/>
         </w:rPr>
-        <w:t xml:space="preserve"> class, show the two ways that can be used to construct the </w:t>
-      </w:r>
+      </w:pPr>
       <w:r>
         <w:rPr>
           <w:rFonts w:asciiTheme="majorHAnsi" w:eastAsiaTheme="majorEastAsia" w:hAnsiTheme="majorHAnsi" w:cstheme="majorBidi"/>
           <w:color w:val="auto"/>
         </w:rPr>
-        <w:t>object using overloading</w:t>
-      </w:r>
-      <w:r>
+        <w:t>The boss will allow for the creation of both a quick and slow boss by adding attributes to them in the form of functions. These should be:</w:t>
+      </w:r>
+    </w:p>
+    <w:p>
+      <w:pPr>
+        <w:pStyle w:val="BodyText"/>
+        <w:numPr>
+          <w:ilvl w:val="2"/>
+          <w:numId w:val="6"/>
+        </w:numPr>
         <w:rPr>
           <w:rFonts w:asciiTheme="majorHAnsi" w:eastAsiaTheme="majorEastAsia" w:hAnsiTheme="majorHAnsi" w:cstheme="majorBidi"/>
           <w:color w:val="auto"/>
         </w:rPr>
-        <w:t xml:space="preserve">. </w:t>
-      </w:r>
+      </w:pPr>
       <w:r>
         <w:rPr>
           <w:rFonts w:asciiTheme="majorHAnsi" w:eastAsiaTheme="majorEastAsia" w:hAnsiTheme="majorHAnsi" w:cstheme="majorBidi"/>
           <w:color w:val="auto"/>
         </w:rPr>
-        <w:t>Comment this.</w:t>
+        <w:t>Slow boss: heavy weapon setup and fire</w:t>
+      </w:r>
+    </w:p>
+    <w:p>
+      <w:pPr>
+        <w:pStyle w:val="BodyText"/>
+        <w:numPr>
+          <w:ilvl w:val="2"/>
+          <w:numId w:val="6"/>
+        </w:numPr>
+        <w:rPr>
+          <w:rFonts w:asciiTheme="majorHAnsi" w:eastAsiaTheme="majorEastAsia" w:hAnsiTheme="majorHAnsi" w:cstheme="majorBidi"/>
+          <w:color w:val="auto"/>
+        </w:rPr>
+      </w:pPr>
+      <w:r>
+        <w:rPr>
+          <w:rFonts w:asciiTheme="majorHAnsi" w:eastAsiaTheme="majorEastAsia" w:hAnsiTheme="majorHAnsi" w:cstheme="majorBidi"/>
+          <w:color w:val="auto"/>
+        </w:rPr>
+        <w:t>Quick boss: change in wheels / tracks</w:t>
+      </w:r>
+    </w:p>
+    <w:p>
+      <w:pPr>
+        <w:pStyle w:val="BodyText"/>
+        <w:numPr>
+          <w:ilvl w:val="1"/>
+          <w:numId w:val="6"/>
+        </w:numPr>
+        <w:rPr>
+          <w:rFonts w:asciiTheme="majorHAnsi" w:eastAsiaTheme="majorEastAsia" w:hAnsiTheme="majorHAnsi" w:cstheme="majorBidi"/>
+          <w:color w:val="auto"/>
+        </w:rPr>
+      </w:pPr>
+      <w:r>
+        <w:rPr>
+          <w:rFonts w:asciiTheme="majorHAnsi" w:eastAsiaTheme="majorEastAsia" w:hAnsiTheme="majorHAnsi" w:cstheme="majorBidi"/>
+          <w:color w:val="auto"/>
+        </w:rPr>
+        <w:t>NB: These don’t need to be shown on the vehicles themselves</w:t>
       </w:r>
     </w:p>
     <w:p>
@@ -861,7 +883,6 @@
           <w:rFonts w:asciiTheme="majorHAnsi" w:eastAsiaTheme="majorEastAsia" w:hAnsiTheme="majorHAnsi" w:cstheme="majorBidi"/>
           <w:color w:val="auto"/>
         </w:rPr>
-        <w:lastRenderedPageBreak/>
         <w:t>Your Main.cpp should:</w:t>
       </w:r>
     </w:p>
@@ -882,23 +903,14 @@
           <w:rFonts w:asciiTheme="majorHAnsi" w:eastAsiaTheme="majorEastAsia" w:hAnsiTheme="majorHAnsi" w:cstheme="majorBidi"/>
           <w:color w:val="auto"/>
         </w:rPr>
-        <w:t xml:space="preserve">Construct both of the players (or have some form of additional </w:t>
-      </w:r>
-      <w:proofErr w:type="spellStart"/>
+        <w:t xml:space="preserve">Construct </w:t>
+      </w:r>
       <w:r>
         <w:rPr>
           <w:rFonts w:asciiTheme="majorHAnsi" w:eastAsiaTheme="majorEastAsia" w:hAnsiTheme="majorHAnsi" w:cstheme="majorBidi"/>
           <w:color w:val="auto"/>
         </w:rPr>
-        <w:t>initialising</w:t>
-      </w:r>
-      <w:proofErr w:type="spellEnd"/>
-      <w:r>
-        <w:rPr>
-          <w:rFonts w:asciiTheme="majorHAnsi" w:eastAsiaTheme="majorEastAsia" w:hAnsiTheme="majorHAnsi" w:cstheme="majorBidi"/>
-          <w:color w:val="auto"/>
-        </w:rPr>
-        <w:t xml:space="preserve"> class to do this).</w:t>
+        <w:t>a player, a boss and an NPC.</w:t>
       </w:r>
     </w:p>
     <w:p>
@@ -910,6 +922,7 @@
         </w:numPr>
         <w:rPr>
           <w:rFonts w:asciiTheme="majorHAnsi" w:eastAsiaTheme="majorEastAsia" w:hAnsiTheme="majorHAnsi" w:cstheme="majorBidi"/>
+          <w:b/>
           <w:color w:val="auto"/>
         </w:rPr>
       </w:pPr>
@@ -918,7 +931,34 @@
           <w:rFonts w:asciiTheme="majorHAnsi" w:eastAsiaTheme="majorEastAsia" w:hAnsiTheme="majorHAnsi" w:cstheme="majorBidi"/>
           <w:color w:val="auto"/>
         </w:rPr>
-        <w:t>Output to the console how the additional classes work (both getting and setting content from the functions as necessary).</w:t>
+        <w:lastRenderedPageBreak/>
+        <w:t xml:space="preserve">In this first instance, they only need to be shown to be created in the console. </w:t>
+      </w:r>
+      <w:r>
+        <w:rPr>
+          <w:rFonts w:asciiTheme="majorHAnsi" w:eastAsiaTheme="majorEastAsia" w:hAnsiTheme="majorHAnsi" w:cstheme="majorBidi"/>
+          <w:b/>
+          <w:color w:val="auto"/>
+        </w:rPr>
+        <w:t xml:space="preserve">Use </w:t>
+      </w:r>
+      <w:proofErr w:type="spellStart"/>
+      <w:r>
+        <w:rPr>
+          <w:rFonts w:asciiTheme="majorHAnsi" w:eastAsiaTheme="majorEastAsia" w:hAnsiTheme="majorHAnsi" w:cstheme="majorBidi"/>
+          <w:b/>
+          <w:color w:val="auto"/>
+        </w:rPr>
+        <w:t>cout</w:t>
+      </w:r>
+      <w:proofErr w:type="spellEnd"/>
+      <w:r>
+        <w:rPr>
+          <w:rFonts w:asciiTheme="majorHAnsi" w:eastAsiaTheme="majorEastAsia" w:hAnsiTheme="majorHAnsi" w:cstheme="majorBidi"/>
+          <w:b/>
+          <w:color w:val="auto"/>
+        </w:rPr>
+        <w:t xml:space="preserve"> or another method to do this.</w:t>
       </w:r>
     </w:p>
     <w:p>
@@ -930,6 +970,50 @@
         </w:numPr>
         <w:rPr>
           <w:rFonts w:asciiTheme="majorHAnsi" w:hAnsiTheme="majorHAnsi" w:cs="Liberation Sans"/>
+          <w:color w:val="000000" w:themeColor="text1"/>
+          <w:sz w:val="24"/>
+          <w:szCs w:val="24"/>
+        </w:rPr>
+      </w:pPr>
+      <w:r>
+        <w:rPr>
+          <w:rFonts w:asciiTheme="majorHAnsi" w:hAnsiTheme="majorHAnsi" w:cs="Liberation Sans"/>
+          <w:color w:val="000000" w:themeColor="text1"/>
+          <w:sz w:val="24"/>
+          <w:szCs w:val="24"/>
+        </w:rPr>
+        <w:t>Task 4</w:t>
+      </w:r>
+    </w:p>
+    <w:p>
+      <w:pPr>
+        <w:pStyle w:val="ListParagraph"/>
+        <w:numPr>
+          <w:ilvl w:val="0"/>
+          <w:numId w:val="14"/>
+        </w:numPr>
+        <w:rPr>
+          <w:color w:val="auto"/>
+        </w:rPr>
+      </w:pPr>
+      <w:r>
+        <w:rPr>
+          <w:rFonts w:asciiTheme="majorHAnsi" w:hAnsiTheme="majorHAnsi" w:cs="Liberation Sans"/>
+          <w:color w:val="auto"/>
+          <w:lang w:val="en-GB"/>
+        </w:rPr>
+        <w:t>Create functions so that each of the game objects can be drawn. You may want to think about a single set of functions that can be used for this that exist in the Game Object class.</w:t>
+      </w:r>
+    </w:p>
+    <w:p>
+      <w:pPr>
+        <w:pStyle w:val="Heading1"/>
+        <w:numPr>
+          <w:ilvl w:val="0"/>
+          <w:numId w:val="0"/>
+        </w:numPr>
+        <w:rPr>
+          <w:rFonts w:asciiTheme="majorHAnsi" w:hAnsiTheme="majorHAnsi" w:cs="Liberation Sans"/>
           <w:color w:val="auto"/>
           <w:sz w:val="24"/>
           <w:szCs w:val="24"/>
@@ -1011,7 +1095,23 @@
           <w:color w:val="auto"/>
           <w:lang w:val="en-GB"/>
         </w:rPr>
-        <w:t xml:space="preserve"> focussing on one of the two player classes. </w:t>
+        <w:t xml:space="preserve"> focussing on one </w:t>
+      </w:r>
+      <w:r>
+        <w:rPr>
+          <w:rFonts w:asciiTheme="majorHAnsi" w:hAnsiTheme="majorHAnsi" w:cs="Liberation Sans"/>
+          <w:color w:val="auto"/>
+          <w:lang w:val="en-GB"/>
+        </w:rPr>
+        <w:t xml:space="preserve">the enemy </w:t>
+      </w:r>
+      <w:r>
+        <w:rPr>
+          <w:rFonts w:asciiTheme="majorHAnsi" w:hAnsiTheme="majorHAnsi" w:cs="Liberation Sans"/>
+          <w:color w:val="auto"/>
+          <w:lang w:val="en-GB"/>
+        </w:rPr>
+        <w:t xml:space="preserve">classes. </w:t>
       </w:r>
       <w:r>
         <w:rPr>
@@ -1053,21 +1153,14 @@
           <w:rFonts w:asciiTheme="majorHAnsi" w:hAnsiTheme="majorHAnsi" w:cstheme="majorHAnsi"/>
           <w:color w:val="auto"/>
         </w:rPr>
-        <w:t xml:space="preserve"> demonstrating how </w:t>
+        <w:t xml:space="preserve"> demonstrat</w:t>
       </w:r>
       <w:r>
         <w:rPr>
           <w:rFonts w:asciiTheme="majorHAnsi" w:hAnsiTheme="majorHAnsi" w:cstheme="majorHAnsi"/>
           <w:color w:val="auto"/>
         </w:rPr>
-        <w:t>it</w:t>
-      </w:r>
-      <w:r>
-        <w:rPr>
-          <w:rFonts w:asciiTheme="majorHAnsi" w:hAnsiTheme="majorHAnsi" w:cstheme="majorHAnsi"/>
-          <w:color w:val="auto"/>
-        </w:rPr>
-        <w:t xml:space="preserve"> works.</w:t>
+        <w:t>e how it works in the console.</w:t>
       </w:r>
     </w:p>
     <w:p>
@@ -1129,7 +1222,21 @@
           <w:rFonts w:asciiTheme="majorHAnsi" w:hAnsiTheme="majorHAnsi" w:cstheme="majorHAnsi"/>
           <w:color w:val="auto"/>
         </w:rPr>
-        <w:t xml:space="preserve"> and newly created Player classes so that they align with being used as polymorphic classe</w:t>
+        <w:t xml:space="preserve"> and newly created </w:t>
+      </w:r>
+      <w:r>
+        <w:rPr>
+          <w:rFonts w:asciiTheme="majorHAnsi" w:hAnsiTheme="majorHAnsi" w:cstheme="majorHAnsi"/>
+          <w:color w:val="auto"/>
+        </w:rPr>
+        <w:t>enemy</w:t>
+      </w:r>
+      <w:r>
+        <w:rPr>
+          <w:rFonts w:asciiTheme="majorHAnsi" w:hAnsiTheme="majorHAnsi" w:cstheme="majorHAnsi"/>
+          <w:color w:val="auto"/>
+        </w:rPr>
+        <w:t xml:space="preserve"> classes so that they align with being used as polymorphic classe</w:t>
       </w:r>
       <w:r>
         <w:rPr>
@@ -1171,13 +1278,20 @@
           <w:rFonts w:asciiTheme="majorHAnsi" w:hAnsiTheme="majorHAnsi" w:cstheme="majorHAnsi"/>
           <w:color w:val="auto"/>
         </w:rPr>
-        <w:t>are unsure of the process for this, take another look over the lecture notes and videos.</w:t>
+        <w:t>are unsure of the process for this, take another look over the lecture notes and videos</w:t>
+      </w:r>
+      <w:r>
+        <w:rPr>
+          <w:rFonts w:asciiTheme="majorHAnsi" w:hAnsiTheme="majorHAnsi" w:cstheme="majorHAnsi"/>
+          <w:color w:val="auto"/>
+        </w:rPr>
+        <w:t xml:space="preserve"> / ask your tutor.</w:t>
       </w:r>
       <w:bookmarkStart w:id="0" w:name="_GoBack"/>
       <w:bookmarkEnd w:id="0"/>
     </w:p>
     <w:sectPr>
-      <w:headerReference w:type="default" r:id="rId10"/>
+      <w:headerReference w:type="default" r:id="rId11"/>
       <w:pgSz w:w="12240" w:h="15840"/>
       <w:pgMar w:top="1440" w:right="1440" w:bottom="1440" w:left="1440" w:header="708" w:footer="708" w:gutter="0"/>
       <w:cols w:space="720"/>
@@ -2042,6 +2156,119 @@
     </w:lvl>
   </w:abstractNum>
   <w:abstractNum w:abstractNumId="6" w15:restartNumberingAfterBreak="0">
+    <w:nsid w:val="20AB7C41"/>
+    <w:multiLevelType w:val="hybridMultilevel"/>
+    <w:tmpl w:val="1E167B68"/>
+    <w:lvl w:ilvl="0" w:tplc="08090001">
+      <w:start w:val="1"/>
+      <w:numFmt w:val="bullet"/>
+      <w:lvlText w:val=""/>
+      <w:lvlJc w:val="left"/>
+      <w:pPr>
+        <w:ind w:left="720" w:hanging="360"/>
+      </w:pPr>
+      <w:rPr>
+        <w:rFonts w:ascii="Symbol" w:hAnsi="Symbol" w:hint="default"/>
+      </w:rPr>
+    </w:lvl>
+    <w:lvl w:ilvl="1" w:tplc="08090003" w:tentative="1">
+      <w:start w:val="1"/>
+      <w:numFmt w:val="bullet"/>
+      <w:lvlText w:val="o"/>
+      <w:lvlJc w:val="left"/>
+      <w:pPr>
+        <w:ind w:left="1440" w:hanging="360"/>
+      </w:pPr>
+      <w:rPr>
+        <w:rFonts w:ascii="Courier New" w:hAnsi="Courier New" w:cs="Courier New" w:hint="default"/>
+      </w:rPr>
+    </w:lvl>
+    <w:lvl w:ilvl="2" w:tplc="08090005" w:tentative="1">
+      <w:start w:val="1"/>
+      <w:numFmt w:val="bullet"/>
+      <w:lvlText w:val=""/>
+      <w:lvlJc w:val="left"/>
+      <w:pPr>
+        <w:ind w:left="2160" w:hanging="360"/>
+      </w:pPr>
+      <w:rPr>
+        <w:rFonts w:ascii="Wingdings" w:hAnsi="Wingdings" w:hint="default"/>
+      </w:rPr>
+    </w:lvl>
+    <w:lvl w:ilvl="3" w:tplc="08090001" w:tentative="1">
+      <w:start w:val="1"/>
+      <w:numFmt w:val="bullet"/>
+      <w:lvlText w:val=""/>
+      <w:lvlJc w:val="left"/>
+      <w:pPr>
+        <w:ind w:left="2880" w:hanging="360"/>
+      </w:pPr>
+      <w:rPr>
+        <w:rFonts w:ascii="Symbol" w:hAnsi="Symbol" w:hint="default"/>
+      </w:rPr>
+    </w:lvl>
+    <w:lvl w:ilvl="4" w:tplc="08090003" w:tentative="1">
+      <w:start w:val="1"/>
+      <w:numFmt w:val="bullet"/>
+      <w:lvlText w:val="o"/>
+      <w:lvlJc w:val="left"/>
+      <w:pPr>
+        <w:ind w:left="3600" w:hanging="360"/>
+      </w:pPr>
+      <w:rPr>
+        <w:rFonts w:ascii="Courier New" w:hAnsi="Courier New" w:cs="Courier New" w:hint="default"/>
+      </w:rPr>
+    </w:lvl>
+    <w:lvl w:ilvl="5" w:tplc="08090005" w:tentative="1">
+      <w:start w:val="1"/>
+      <w:numFmt w:val="bullet"/>
+      <w:lvlText w:val=""/>
+      <w:lvlJc w:val="left"/>
+      <w:pPr>
+        <w:ind w:left="4320" w:hanging="360"/>
+      </w:pPr>
+      <w:rPr>
+        <w:rFonts w:ascii="Wingdings" w:hAnsi="Wingdings" w:hint="default"/>
+      </w:rPr>
+    </w:lvl>
+    <w:lvl w:ilvl="6" w:tplc="08090001" w:tentative="1">
+      <w:start w:val="1"/>
+      <w:numFmt w:val="bullet"/>
+      <w:lvlText w:val=""/>
+      <w:lvlJc w:val="left"/>
+      <w:pPr>
+        <w:ind w:left="5040" w:hanging="360"/>
+      </w:pPr>
+      <w:rPr>
+        <w:rFonts w:ascii="Symbol" w:hAnsi="Symbol" w:hint="default"/>
+      </w:rPr>
+    </w:lvl>
+    <w:lvl w:ilvl="7" w:tplc="08090003" w:tentative="1">
+      <w:start w:val="1"/>
+      <w:numFmt w:val="bullet"/>
+      <w:lvlText w:val="o"/>
+      <w:lvlJc w:val="left"/>
+      <w:pPr>
+        <w:ind w:left="5760" w:hanging="360"/>
+      </w:pPr>
+      <w:rPr>
+        <w:rFonts w:ascii="Courier New" w:hAnsi="Courier New" w:cs="Courier New" w:hint="default"/>
+      </w:rPr>
+    </w:lvl>
+    <w:lvl w:ilvl="8" w:tplc="08090005" w:tentative="1">
+      <w:start w:val="1"/>
+      <w:numFmt w:val="bullet"/>
+      <w:lvlText w:val=""/>
+      <w:lvlJc w:val="left"/>
+      <w:pPr>
+        <w:ind w:left="6480" w:hanging="360"/>
+      </w:pPr>
+      <w:rPr>
+        <w:rFonts w:ascii="Wingdings" w:hAnsi="Wingdings" w:hint="default"/>
+      </w:rPr>
+    </w:lvl>
+  </w:abstractNum>
+  <w:abstractNum w:abstractNumId="7" w15:restartNumberingAfterBreak="0">
     <w:nsid w:val="39C912F4"/>
     <w:multiLevelType w:val="hybridMultilevel"/>
     <w:tmpl w:val="A00ECA16"/>
@@ -2154,7 +2381,7 @@
       </w:rPr>
     </w:lvl>
   </w:abstractNum>
-  <w:abstractNum w:abstractNumId="7" w15:restartNumberingAfterBreak="0">
+  <w:abstractNum w:abstractNumId="8" w15:restartNumberingAfterBreak="0">
     <w:nsid w:val="487A2861"/>
     <w:multiLevelType w:val="hybridMultilevel"/>
     <w:tmpl w:val="AC18C6EE"/>
@@ -2267,7 +2494,7 @@
       </w:rPr>
     </w:lvl>
   </w:abstractNum>
-  <w:abstractNum w:abstractNumId="8" w15:restartNumberingAfterBreak="0">
+  <w:abstractNum w:abstractNumId="9" w15:restartNumberingAfterBreak="0">
     <w:nsid w:val="570D4388"/>
     <w:multiLevelType w:val="hybridMultilevel"/>
     <w:tmpl w:val="D234D6B0"/>
@@ -2380,7 +2607,7 @@
       </w:rPr>
     </w:lvl>
   </w:abstractNum>
-  <w:abstractNum w:abstractNumId="9" w15:restartNumberingAfterBreak="0">
+  <w:abstractNum w:abstractNumId="10" w15:restartNumberingAfterBreak="0">
     <w:nsid w:val="5CA14D45"/>
     <w:multiLevelType w:val="hybridMultilevel"/>
     <w:tmpl w:val="9CB09892"/>
@@ -2408,6 +2635,119 @@
         <w:rFonts w:ascii="Courier New" w:hAnsi="Courier New" w:cs="Courier New" w:hint="default"/>
       </w:rPr>
     </w:lvl>
+    <w:lvl w:ilvl="2" w:tplc="08090005">
+      <w:start w:val="1"/>
+      <w:numFmt w:val="bullet"/>
+      <w:lvlText w:val=""/>
+      <w:lvlJc w:val="left"/>
+      <w:pPr>
+        <w:ind w:left="2160" w:hanging="360"/>
+      </w:pPr>
+      <w:rPr>
+        <w:rFonts w:ascii="Wingdings" w:hAnsi="Wingdings" w:hint="default"/>
+      </w:rPr>
+    </w:lvl>
+    <w:lvl w:ilvl="3" w:tplc="08090001" w:tentative="1">
+      <w:start w:val="1"/>
+      <w:numFmt w:val="bullet"/>
+      <w:lvlText w:val=""/>
+      <w:lvlJc w:val="left"/>
+      <w:pPr>
+        <w:ind w:left="2880" w:hanging="360"/>
+      </w:pPr>
+      <w:rPr>
+        <w:rFonts w:ascii="Symbol" w:hAnsi="Symbol" w:hint="default"/>
+      </w:rPr>
+    </w:lvl>
+    <w:lvl w:ilvl="4" w:tplc="08090003" w:tentative="1">
+      <w:start w:val="1"/>
+      <w:numFmt w:val="bullet"/>
+      <w:lvlText w:val="o"/>
+      <w:lvlJc w:val="left"/>
+      <w:pPr>
+        <w:ind w:left="3600" w:hanging="360"/>
+      </w:pPr>
+      <w:rPr>
+        <w:rFonts w:ascii="Courier New" w:hAnsi="Courier New" w:cs="Courier New" w:hint="default"/>
+      </w:rPr>
+    </w:lvl>
+    <w:lvl w:ilvl="5" w:tplc="08090005" w:tentative="1">
+      <w:start w:val="1"/>
+      <w:numFmt w:val="bullet"/>
+      <w:lvlText w:val=""/>
+      <w:lvlJc w:val="left"/>
+      <w:pPr>
+        <w:ind w:left="4320" w:hanging="360"/>
+      </w:pPr>
+      <w:rPr>
+        <w:rFonts w:ascii="Wingdings" w:hAnsi="Wingdings" w:hint="default"/>
+      </w:rPr>
+    </w:lvl>
+    <w:lvl w:ilvl="6" w:tplc="08090001" w:tentative="1">
+      <w:start w:val="1"/>
+      <w:numFmt w:val="bullet"/>
+      <w:lvlText w:val=""/>
+      <w:lvlJc w:val="left"/>
+      <w:pPr>
+        <w:ind w:left="5040" w:hanging="360"/>
+      </w:pPr>
+      <w:rPr>
+        <w:rFonts w:ascii="Symbol" w:hAnsi="Symbol" w:hint="default"/>
+      </w:rPr>
+    </w:lvl>
+    <w:lvl w:ilvl="7" w:tplc="08090003" w:tentative="1">
+      <w:start w:val="1"/>
+      <w:numFmt w:val="bullet"/>
+      <w:lvlText w:val="o"/>
+      <w:lvlJc w:val="left"/>
+      <w:pPr>
+        <w:ind w:left="5760" w:hanging="360"/>
+      </w:pPr>
+      <w:rPr>
+        <w:rFonts w:ascii="Courier New" w:hAnsi="Courier New" w:cs="Courier New" w:hint="default"/>
+      </w:rPr>
+    </w:lvl>
+    <w:lvl w:ilvl="8" w:tplc="08090005" w:tentative="1">
+      <w:start w:val="1"/>
+      <w:numFmt w:val="bullet"/>
+      <w:lvlText w:val=""/>
+      <w:lvlJc w:val="left"/>
+      <w:pPr>
+        <w:ind w:left="6480" w:hanging="360"/>
+      </w:pPr>
+      <w:rPr>
+        <w:rFonts w:ascii="Wingdings" w:hAnsi="Wingdings" w:hint="default"/>
+      </w:rPr>
+    </w:lvl>
+  </w:abstractNum>
+  <w:abstractNum w:abstractNumId="11" w15:restartNumberingAfterBreak="0">
+    <w:nsid w:val="601962D1"/>
+    <w:multiLevelType w:val="hybridMultilevel"/>
+    <w:tmpl w:val="7F380FD0"/>
+    <w:lvl w:ilvl="0" w:tplc="08090001">
+      <w:start w:val="1"/>
+      <w:numFmt w:val="bullet"/>
+      <w:lvlText w:val=""/>
+      <w:lvlJc w:val="left"/>
+      <w:pPr>
+        <w:ind w:left="720" w:hanging="360"/>
+      </w:pPr>
+      <w:rPr>
+        <w:rFonts w:ascii="Symbol" w:hAnsi="Symbol" w:hint="default"/>
+      </w:rPr>
+    </w:lvl>
+    <w:lvl w:ilvl="1" w:tplc="08090003" w:tentative="1">
+      <w:start w:val="1"/>
+      <w:numFmt w:val="bullet"/>
+      <w:lvlText w:val="o"/>
+      <w:lvlJc w:val="left"/>
+      <w:pPr>
+        <w:ind w:left="1440" w:hanging="360"/>
+      </w:pPr>
+      <w:rPr>
+        <w:rFonts w:ascii="Courier New" w:hAnsi="Courier New" w:cs="Courier New" w:hint="default"/>
+      </w:rPr>
+    </w:lvl>
     <w:lvl w:ilvl="2" w:tplc="08090005" w:tentative="1">
       <w:start w:val="1"/>
       <w:numFmt w:val="bullet"/>
@@ -2493,7 +2833,7 @@
       </w:rPr>
     </w:lvl>
   </w:abstractNum>
-  <w:abstractNum w:abstractNumId="10" w15:restartNumberingAfterBreak="0">
+  <w:abstractNum w:abstractNumId="12" w15:restartNumberingAfterBreak="0">
     <w:nsid w:val="664B1A8C"/>
     <w:multiLevelType w:val="hybridMultilevel"/>
     <w:tmpl w:val="5144F86A"/>
@@ -2606,7 +2946,7 @@
       </w:rPr>
     </w:lvl>
   </w:abstractNum>
-  <w:abstractNum w:abstractNumId="11" w15:restartNumberingAfterBreak="0">
+  <w:abstractNum w:abstractNumId="13" w15:restartNumberingAfterBreak="0">
     <w:nsid w:val="752016BD"/>
     <w:multiLevelType w:val="hybridMultilevel"/>
     <w:tmpl w:val="1A326520"/>
@@ -2735,24 +3075,30 @@
     <w:abstractNumId w:val="4"/>
   </w:num>
   <w:num w:numId="6">
-    <w:abstractNumId w:val="9"/>
+    <w:abstractNumId w:val="10"/>
   </w:num>
   <w:num w:numId="7">
-    <w:abstractNumId w:val="10"/>
+    <w:abstractNumId w:val="12"/>
   </w:num>
   <w:num w:numId="8">
-    <w:abstractNumId w:val="6"/>
+    <w:abstractNumId w:val="7"/>
   </w:num>
   <w:num w:numId="9">
-    <w:abstractNumId w:val="8"/>
+    <w:abstractNumId w:val="9"/>
   </w:num>
   <w:num w:numId="10">
     <w:abstractNumId w:val="5"/>
   </w:num>
   <w:num w:numId="11">
-    <w:abstractNumId w:val="7"/>
+    <w:abstractNumId w:val="8"/>
   </w:num>
   <w:num w:numId="12">
+    <w:abstractNumId w:val="13"/>
+  </w:num>
+  <w:num w:numId="13">
+    <w:abstractNumId w:val="6"/>
+  </w:num>
+  <w:num w:numId="14">
     <w:abstractNumId w:val="11"/>
   </w:num>
 </w:numbering>
@@ -3923,15 +4269,6 @@
 </file>
 
 <file path=customXml/item2.xml><?xml version="1.0" encoding="utf-8"?>
-<?mso-contentType ?>
-<FormTemplates xmlns="http://schemas.microsoft.com/sharepoint/v3/contenttype/forms">
-  <Display>DocumentLibraryForm</Display>
-  <Edit>DocumentLibraryForm</Edit>
-  <New>DocumentLibraryForm</New>
-</FormTemplates>
-</file>
-
-<file path=customXml/item3.xml><?xml version="1.0" encoding="utf-8"?>
 <ct:contentTypeSchema xmlns:ct="http://schemas.microsoft.com/office/2006/metadata/contentType" xmlns:ma="http://schemas.microsoft.com/office/2006/metadata/properties/metaAttributes" ct:_="" ma:_="" ma:contentTypeName="Document" ma:contentTypeID="0x01010093330F9BAD79E14F919147F9E7C4BFC1" ma:contentTypeVersion="13" ma:contentTypeDescription="Create a new document." ma:contentTypeScope="" ma:versionID="df1fdae01ce1f50df4b03e565e02d5c1">
   <xsd:schema xmlns:xsd="http://www.w3.org/2001/XMLSchema" xmlns:xs="http://www.w3.org/2001/XMLSchema" xmlns:p="http://schemas.microsoft.com/office/2006/metadata/properties" xmlns:ns3="3241a6a9-71ef-4c55-92d4-74a435502579" xmlns:ns4="cb45cb2f-e416-4e4f-9604-399b0e5ec54b" targetNamespace="http://schemas.microsoft.com/office/2006/metadata/properties" ma:root="true" ma:fieldsID="f953289d5681398011b974ae6e68f176" ns3:_="" ns4:_="">
     <xsd:import namespace="3241a6a9-71ef-4c55-92d4-74a435502579"/>
@@ -4154,32 +4491,25 @@
 </ct:contentTypeSchema>
 </file>
 
+<file path=customXml/item3.xml><?xml version="1.0" encoding="utf-8"?>
+<?mso-contentType ?>
+<FormTemplates xmlns="http://schemas.microsoft.com/sharepoint/v3/contenttype/forms">
+  <Display>DocumentLibraryForm</Display>
+  <Edit>DocumentLibraryForm</Edit>
+  <New>DocumentLibraryForm</New>
+</FormTemplates>
+</file>
+
 <file path=customXml/itemProps1.xml><?xml version="1.0" encoding="utf-8"?>
 <ds:datastoreItem xmlns:ds="http://schemas.openxmlformats.org/officeDocument/2006/customXml" ds:itemID="{3F67B9DE-67A0-4B51-AB5F-FFED022F1A41}">
   <ds:schemaRefs>
-    <ds:schemaRef ds:uri="http://purl.org/dc/dcmitype/"/>
-    <ds:schemaRef ds:uri="3241a6a9-71ef-4c55-92d4-74a435502579"/>
-    <ds:schemaRef ds:uri="http://www.w3.org/XML/1998/namespace"/>
-    <ds:schemaRef ds:uri="http://schemas.openxmlformats.org/package/2006/metadata/core-properties"/>
-    <ds:schemaRef ds:uri="http://schemas.microsoft.com/office/2006/documentManagement/types"/>
-    <ds:schemaRef ds:uri="http://purl.org/dc/elements/1.1/"/>
-    <ds:schemaRef ds:uri="cb45cb2f-e416-4e4f-9604-399b0e5ec54b"/>
+    <ds:schemaRef ds:uri="http://schemas.microsoft.com/office/2006/metadata/properties"/>
     <ds:schemaRef ds:uri="http://schemas.microsoft.com/office/infopath/2007/PartnerControls"/>
-    <ds:schemaRef ds:uri="http://schemas.microsoft.com/office/2006/metadata/properties"/>
-    <ds:schemaRef ds:uri="http://purl.org/dc/terms/"/>
   </ds:schemaRefs>
 </ds:datastoreItem>
 </file>
 
 <file path=customXml/itemProps2.xml><?xml version="1.0" encoding="utf-8"?>
-<ds:datastoreItem xmlns:ds="http://schemas.openxmlformats.org/officeDocument/2006/customXml" ds:itemID="{FC58855C-966E-4834-9CFB-8EE8BBA6835B}">
-  <ds:schemaRefs>
-    <ds:schemaRef ds:uri="http://schemas.microsoft.com/sharepoint/v3/contenttype/forms"/>
-  </ds:schemaRefs>
-</ds:datastoreItem>
-</file>
-
-<file path=customXml/itemProps3.xml><?xml version="1.0" encoding="utf-8"?>
 <ds:datastoreItem xmlns:ds="http://schemas.openxmlformats.org/officeDocument/2006/customXml" ds:itemID="{7E2CEBA9-0EA4-4963-902B-679B0DB6535A}">
   <ds:schemaRefs>
     <ds:schemaRef ds:uri="http://schemas.microsoft.com/office/2006/metadata/contentType"/>
@@ -4196,4 +4526,12 @@
     <ds:schemaRef ds:uri="http://schemas.microsoft.com/internal/obd"/>
   </ds:schemaRefs>
 </ds:datastoreItem>
+</file>
+
+<file path=customXml/itemProps3.xml><?xml version="1.0" encoding="utf-8"?>
+<ds:datastoreItem xmlns:ds="http://schemas.openxmlformats.org/officeDocument/2006/customXml" ds:itemID="{FC58855C-966E-4834-9CFB-8EE8BBA6835B}">
+  <ds:schemaRefs>
+    <ds:schemaRef ds:uri="http://schemas.microsoft.com/sharepoint/v3/contenttype/forms"/>
+  </ds:schemaRefs>
+</ds:datastoreItem>
 </file>
</xml_diff>